<commit_message>
don't break paragraphs when there's track changes
</commit_message>
<xml_diff>
--- a/inst/examples/word_test.docx
+++ b/inst/examples/word_test.docx
@@ -5,7 +5,26 @@
     <w:p>
       <w:commentRangeStart w:id="0"/>
       <w:r>
-        <w:t>Example word text</w:t>
+        <w:t xml:space="preserve">This text </w:t>
+      </w:r>
+      <w:ins w:id="1" w:author="James Conigrave" w:date="2024-05-23T13:36:00Z" w16du:dateUtc="2024-05-23T03:36:00Z">
+        <w:r>
+          <w:t>(with track changes)</w:t>
+        </w:r>
+      </w:ins>
+      <w:r>
+        <w:t>, that should not</w:t>
+      </w:r>
+      <w:del w:id="2" w:author="James Conigrave" w:date="2024-05-23T14:49:00Z" w16du:dateUtc="2024-05-23T04:49:00Z">
+        <w:r>
+          <w:delText xml:space="preserve"> not</w:delText>
+        </w:r>
+      </w:del>
+      <w:r>
+        <w:t xml:space="preserve"> be broken into multiple paragraphs</w:t>
+      </w:r>
+      <w:r>
+        <w:t>.</w:t>
       </w:r>
       <w:commentRangeEnd w:id="0"/>
       <w:r>
@@ -13,46 +32,6 @@
           <w:rStyle w:val="CommentReference"/>
         </w:rPr>
         <w:commentReference w:id="0"/>
-      </w:r>
-    </w:p>
-    <w:p/>
-    <w:p>
-      <w:commentRangeStart w:id="1"/>
-      <w:r>
-        <w:t>Extract this text</w:t>
-      </w:r>
-      <w:r>
-        <w:t>.</w:t>
-      </w:r>
-    </w:p>
-    <w:p/>
-    <w:p>
-      <w:r>
-        <w:t>Right down to here.</w:t>
-      </w:r>
-      <w:r>
-        <w:t xml:space="preserve"> </w:t>
-      </w:r>
-      <w:commentRangeEnd w:id="1"/>
-      <w:r>
-        <w:rPr>
-          <w:rStyle w:val="CommentReference"/>
-        </w:rPr>
-        <w:commentReference w:id="1"/>
-      </w:r>
-    </w:p>
-    <w:p/>
-    <w:p>
-      <w:commentRangeStart w:id="2"/>
-      <w:r>
-        <w:t>This is a different comment that should be ignored.</w:t>
-      </w:r>
-      <w:commentRangeEnd w:id="2"/>
-      <w:r>
-        <w:rPr>
-          <w:rStyle w:val="CommentReference"/>
-        </w:rPr>
-        <w:commentReference w:id="2"/>
       </w:r>
     </w:p>
     <w:sectPr>
@@ -67,7 +46,7 @@
 
 <file path=word/comments.xml><?xml version="1.0" encoding="utf-8"?>
 <w:comments xmlns:wpc="http://schemas.microsoft.com/office/word/2010/wordprocessingCanvas" xmlns:cx="http://schemas.microsoft.com/office/drawing/2014/chartex" xmlns:cx1="http://schemas.microsoft.com/office/drawing/2015/9/8/chartex" xmlns:cx2="http://schemas.microsoft.com/office/drawing/2015/10/21/chartex" xmlns:cx3="http://schemas.microsoft.com/office/drawing/2016/5/9/chartex" xmlns:cx4="http://schemas.microsoft.com/office/drawing/2016/5/10/chartex" xmlns:cx5="http://schemas.microsoft.com/office/drawing/2016/5/11/chartex" xmlns:cx6="http://schemas.microsoft.com/office/drawing/2016/5/12/chartex" xmlns:cx7="http://schemas.microsoft.com/office/drawing/2016/5/13/chartex" xmlns:cx8="http://schemas.microsoft.com/office/drawing/2016/5/14/chartex" xmlns:mc="http://schemas.openxmlformats.org/markup-compatibility/2006" xmlns:aink="http://schemas.microsoft.com/office/drawing/2016/ink" xmlns:am3d="http://schemas.microsoft.com/office/drawing/2017/model3d" xmlns:o="urn:schemas-microsoft-com:office:office" xmlns:oel="http://schemas.microsoft.com/office/2019/extlst" xmlns:r="http://schemas.openxmlformats.org/officeDocument/2006/relationships" xmlns:m="http://schemas.openxmlformats.org/officeDocument/2006/math" xmlns:v="urn:schemas-microsoft-com:vml" xmlns:wp14="http://schemas.microsoft.com/office/word/2010/wordprocessingDrawing" xmlns:wp="http://schemas.openxmlformats.org/drawingml/2006/wordprocessingDrawing" xmlns:w10="urn:schemas-microsoft-com:office:word" xmlns:w="http://schemas.openxmlformats.org/wordprocessingml/2006/main" xmlns:w14="http://schemas.microsoft.com/office/word/2010/wordml" xmlns:w15="http://schemas.microsoft.com/office/word/2012/wordml" xmlns:w16cex="http://schemas.microsoft.com/office/word/2018/wordml/cex" xmlns:w16cid="http://schemas.microsoft.com/office/word/2016/wordml/cid" xmlns:w16="http://schemas.microsoft.com/office/word/2018/wordml" xmlns:w16du="http://schemas.microsoft.com/office/word/2023/wordml/word16du" xmlns:w16sdtdh="http://schemas.microsoft.com/office/word/2020/wordml/sdtdatahash" xmlns:w16se="http://schemas.microsoft.com/office/word/2015/wordml/symex" xmlns:wpg="http://schemas.microsoft.com/office/word/2010/wordprocessingGroup" xmlns:wpi="http://schemas.microsoft.com/office/word/2010/wordprocessingInk" xmlns:wne="http://schemas.microsoft.com/office/word/2006/wordml" xmlns:wps="http://schemas.microsoft.com/office/word/2010/wordprocessingShape" mc:Ignorable="w14 w15 w16se w16cid w16 w16cex w16sdtdh w16du wp14">
-  <w:comment w:id="0" w:author="James Conigrave" w:date="2024-05-23T10:51:00Z" w:initials="JC">
+  <w:comment w:id="0" w:author="James Conigrave" w:date="2024-05-23T13:34:00Z" w:initials="JC">
     <w:p>
       <w:pPr>
         <w:pStyle w:val="CommentText"/>
@@ -79,39 +58,7 @@
         <w:annotationRef/>
       </w:r>
       <w:r>
-        <w:t>Revise::first_chunk</w:t>
-      </w:r>
-    </w:p>
-  </w:comment>
-  <w:comment w:id="1" w:author="James Conigrave" w:date="2024-05-23T10:51:00Z" w:initials="JC">
-    <w:p>
-      <w:pPr>
-        <w:pStyle w:val="CommentText"/>
-      </w:pPr>
-      <w:r>
-        <w:rPr>
-          <w:rStyle w:val="CommentReference"/>
-        </w:rPr>
-        <w:annotationRef/>
-      </w:r>
-      <w:r>
-        <w:t>Revise::second_chunk</w:t>
-      </w:r>
-    </w:p>
-  </w:comment>
-  <w:comment w:id="2" w:author="James Conigrave" w:date="2024-05-23T10:52:00Z" w:initials="JC">
-    <w:p>
-      <w:pPr>
-        <w:pStyle w:val="CommentText"/>
-      </w:pPr>
-      <w:r>
-        <w:rPr>
-          <w:rStyle w:val="CommentReference"/>
-        </w:rPr>
-        <w:annotationRef/>
-      </w:r>
-      <w:r>
-        <w:t>Unrelated text</w:t>
+        <w:t>Revise::parens</w:t>
       </w:r>
     </w:p>
   </w:comment>
@@ -120,25 +67,19 @@
 
 <file path=word/commentsExtended.xml><?xml version="1.0" encoding="utf-8"?>
 <w15:commentsEx xmlns:wpc="http://schemas.microsoft.com/office/word/2010/wordprocessingCanvas" xmlns:cx="http://schemas.microsoft.com/office/drawing/2014/chartex" xmlns:cx1="http://schemas.microsoft.com/office/drawing/2015/9/8/chartex" xmlns:cx2="http://schemas.microsoft.com/office/drawing/2015/10/21/chartex" xmlns:cx3="http://schemas.microsoft.com/office/drawing/2016/5/9/chartex" xmlns:cx4="http://schemas.microsoft.com/office/drawing/2016/5/10/chartex" xmlns:cx5="http://schemas.microsoft.com/office/drawing/2016/5/11/chartex" xmlns:cx6="http://schemas.microsoft.com/office/drawing/2016/5/12/chartex" xmlns:cx7="http://schemas.microsoft.com/office/drawing/2016/5/13/chartex" xmlns:cx8="http://schemas.microsoft.com/office/drawing/2016/5/14/chartex" xmlns:mc="http://schemas.openxmlformats.org/markup-compatibility/2006" xmlns:aink="http://schemas.microsoft.com/office/drawing/2016/ink" xmlns:am3d="http://schemas.microsoft.com/office/drawing/2017/model3d" xmlns:o="urn:schemas-microsoft-com:office:office" xmlns:oel="http://schemas.microsoft.com/office/2019/extlst" xmlns:r="http://schemas.openxmlformats.org/officeDocument/2006/relationships" xmlns:m="http://schemas.openxmlformats.org/officeDocument/2006/math" xmlns:v="urn:schemas-microsoft-com:vml" xmlns:wp14="http://schemas.microsoft.com/office/word/2010/wordprocessingDrawing" xmlns:wp="http://schemas.openxmlformats.org/drawingml/2006/wordprocessingDrawing" xmlns:w10="urn:schemas-microsoft-com:office:word" xmlns:w="http://schemas.openxmlformats.org/wordprocessingml/2006/main" xmlns:w14="http://schemas.microsoft.com/office/word/2010/wordml" xmlns:w15="http://schemas.microsoft.com/office/word/2012/wordml" xmlns:w16cex="http://schemas.microsoft.com/office/word/2018/wordml/cex" xmlns:w16cid="http://schemas.microsoft.com/office/word/2016/wordml/cid" xmlns:w16="http://schemas.microsoft.com/office/word/2018/wordml" xmlns:w16du="http://schemas.microsoft.com/office/word/2023/wordml/word16du" xmlns:w16sdtdh="http://schemas.microsoft.com/office/word/2020/wordml/sdtdatahash" xmlns:w16se="http://schemas.microsoft.com/office/word/2015/wordml/symex" xmlns:wpg="http://schemas.microsoft.com/office/word/2010/wordprocessingGroup" xmlns:wpi="http://schemas.microsoft.com/office/word/2010/wordprocessingInk" xmlns:wne="http://schemas.microsoft.com/office/word/2006/wordml" xmlns:wps="http://schemas.microsoft.com/office/word/2010/wordprocessingShape" mc:Ignorable="w14 w15 w16se w16cid w16 w16cex w16sdtdh w16du wp14">
-  <w15:commentEx w15:paraId="50E384CA" w15:done="0"/>
-  <w15:commentEx w15:paraId="2F83910D" w15:done="0"/>
-  <w15:commentEx w15:paraId="4AB30056" w15:done="0"/>
+  <w15:commentEx w15:paraId="26507B13" w15:done="0"/>
 </w15:commentsEx>
 </file>
 
 <file path=word/commentsExtensible.xml><?xml version="1.0" encoding="utf-8"?>
 <w16cex:commentsExtensible xmlns:wpc="http://schemas.microsoft.com/office/word/2010/wordprocessingCanvas" xmlns:cx="http://schemas.microsoft.com/office/drawing/2014/chartex" xmlns:cx1="http://schemas.microsoft.com/office/drawing/2015/9/8/chartex" xmlns:cx2="http://schemas.microsoft.com/office/drawing/2015/10/21/chartex" xmlns:cx3="http://schemas.microsoft.com/office/drawing/2016/5/9/chartex" xmlns:cx4="http://schemas.microsoft.com/office/drawing/2016/5/10/chartex" xmlns:cx5="http://schemas.microsoft.com/office/drawing/2016/5/11/chartex" xmlns:cx6="http://schemas.microsoft.com/office/drawing/2016/5/12/chartex" xmlns:cx7="http://schemas.microsoft.com/office/drawing/2016/5/13/chartex" xmlns:cx8="http://schemas.microsoft.com/office/drawing/2016/5/14/chartex" xmlns:cr="http://schemas.microsoft.com/office/comments/2020/reactions" xmlns:mc="http://schemas.openxmlformats.org/markup-compatibility/2006" xmlns:aink="http://schemas.microsoft.com/office/drawing/2016/ink" xmlns:am3d="http://schemas.microsoft.com/office/drawing/2017/model3d" xmlns:o="urn:schemas-microsoft-com:office:office" xmlns:oel="http://schemas.microsoft.com/office/2019/extlst" xmlns:r="http://schemas.openxmlformats.org/officeDocument/2006/relationships" xmlns:m="http://schemas.openxmlformats.org/officeDocument/2006/math" xmlns:v="urn:schemas-microsoft-com:vml" xmlns:wp14="http://schemas.microsoft.com/office/word/2010/wordprocessingDrawing" xmlns:wp="http://schemas.openxmlformats.org/drawingml/2006/wordprocessingDrawing" xmlns:w10="urn:schemas-microsoft-com:office:word" xmlns:w="http://schemas.openxmlformats.org/wordprocessingml/2006/main" xmlns:w14="http://schemas.microsoft.com/office/word/2010/wordml" xmlns:w15="http://schemas.microsoft.com/office/word/2012/wordml" xmlns:w16cex="http://schemas.microsoft.com/office/word/2018/wordml/cex" xmlns:w16cid="http://schemas.microsoft.com/office/word/2016/wordml/cid" xmlns:w16="http://schemas.microsoft.com/office/word/2018/wordml" xmlns:w16du="http://schemas.microsoft.com/office/word/2023/wordml/word16du" xmlns:w16sdtdh="http://schemas.microsoft.com/office/word/2020/wordml/sdtdatahash" xmlns:w16se="http://schemas.microsoft.com/office/word/2015/wordml/symex" xmlns:wpg="http://schemas.microsoft.com/office/word/2010/wordprocessingGroup" xmlns:wpi="http://schemas.microsoft.com/office/word/2010/wordprocessingInk" xmlns:wne="http://schemas.microsoft.com/office/word/2006/wordml" xmlns:wps="http://schemas.microsoft.com/office/word/2010/wordprocessingShape" mc:Ignorable="w14 w15 w16se w16cid w16 w16cex w16sdtdh cr w16du wp14">
-  <w16cex:commentExtensible w16cex:durableId="2824FE01" w16cex:dateUtc="2024-05-23T00:51:00Z"/>
-  <w16cex:commentExtensible w16cex:durableId="10FC9F5A" w16cex:dateUtc="2024-05-23T00:51:00Z"/>
-  <w16cex:commentExtensible w16cex:durableId="693EC905" w16cex:dateUtc="2024-05-23T00:52:00Z"/>
+  <w16cex:commentExtensible w16cex:durableId="7C2CE7E5" w16cex:dateUtc="2024-05-23T03:34:00Z"/>
 </w16cex:commentsExtensible>
 </file>
 
 <file path=word/commentsIds.xml><?xml version="1.0" encoding="utf-8"?>
 <w16cid:commentsIds xmlns:wpc="http://schemas.microsoft.com/office/word/2010/wordprocessingCanvas" xmlns:cx="http://schemas.microsoft.com/office/drawing/2014/chartex" xmlns:cx1="http://schemas.microsoft.com/office/drawing/2015/9/8/chartex" xmlns:cx2="http://schemas.microsoft.com/office/drawing/2015/10/21/chartex" xmlns:cx3="http://schemas.microsoft.com/office/drawing/2016/5/9/chartex" xmlns:cx4="http://schemas.microsoft.com/office/drawing/2016/5/10/chartex" xmlns:cx5="http://schemas.microsoft.com/office/drawing/2016/5/11/chartex" xmlns:cx6="http://schemas.microsoft.com/office/drawing/2016/5/12/chartex" xmlns:cx7="http://schemas.microsoft.com/office/drawing/2016/5/13/chartex" xmlns:cx8="http://schemas.microsoft.com/office/drawing/2016/5/14/chartex" xmlns:mc="http://schemas.openxmlformats.org/markup-compatibility/2006" xmlns:aink="http://schemas.microsoft.com/office/drawing/2016/ink" xmlns:am3d="http://schemas.microsoft.com/office/drawing/2017/model3d" xmlns:o="urn:schemas-microsoft-com:office:office" xmlns:oel="http://schemas.microsoft.com/office/2019/extlst" xmlns:r="http://schemas.openxmlformats.org/officeDocument/2006/relationships" xmlns:m="http://schemas.openxmlformats.org/officeDocument/2006/math" xmlns:v="urn:schemas-microsoft-com:vml" xmlns:wp14="http://schemas.microsoft.com/office/word/2010/wordprocessingDrawing" xmlns:wp="http://schemas.openxmlformats.org/drawingml/2006/wordprocessingDrawing" xmlns:w10="urn:schemas-microsoft-com:office:word" xmlns:w="http://schemas.openxmlformats.org/wordprocessingml/2006/main" xmlns:w14="http://schemas.microsoft.com/office/word/2010/wordml" xmlns:w15="http://schemas.microsoft.com/office/word/2012/wordml" xmlns:w16cex="http://schemas.microsoft.com/office/word/2018/wordml/cex" xmlns:w16cid="http://schemas.microsoft.com/office/word/2016/wordml/cid" xmlns:w16="http://schemas.microsoft.com/office/word/2018/wordml" xmlns:w16du="http://schemas.microsoft.com/office/word/2023/wordml/word16du" xmlns:w16sdtdh="http://schemas.microsoft.com/office/word/2020/wordml/sdtdatahash" xmlns:w16se="http://schemas.microsoft.com/office/word/2015/wordml/symex" xmlns:wpg="http://schemas.microsoft.com/office/word/2010/wordprocessingGroup" xmlns:wpi="http://schemas.microsoft.com/office/word/2010/wordprocessingInk" xmlns:wne="http://schemas.microsoft.com/office/word/2006/wordml" xmlns:wps="http://schemas.microsoft.com/office/word/2010/wordprocessingShape" mc:Ignorable="w14 w15 w16se w16cid w16 w16cex w16sdtdh w16du wp14">
-  <w16cid:commentId w16cid:paraId="50E384CA" w16cid:durableId="2824FE01"/>
-  <w16cid:commentId w16cid:paraId="2F83910D" w16cid:durableId="10FC9F5A"/>
-  <w16cid:commentId w16cid:paraId="4AB30056" w16cid:durableId="693EC905"/>
+  <w16cid:commentId w16cid:paraId="26507B13" w16cid:durableId="7C2CE7E5"/>
 </w16cid:commentsIds>
 </file>
 
@@ -1149,6 +1090,20 @@
       <w:szCs w:val="20"/>
     </w:rPr>
   </w:style>
+  <w:style w:type="paragraph" w:styleId="Revision">
+    <w:name w:val="Revision"/>
+    <w:hidden/>
+    <w:uiPriority w:val="99"/>
+    <w:semiHidden/>
+    <w:rsid w:val="0059163A"/>
+    <w:pPr>
+      <w:spacing w:after="0" w:line="240" w:lineRule="auto"/>
+    </w:pPr>
+    <w:rPr>
+      <w:rFonts w:ascii="Times New Roman" w:hAnsi="Times New Roman"/>
+      <w:sz w:val="24"/>
+    </w:rPr>
+  </w:style>
 </w:styles>
 </file>
 

</xml_diff>

<commit_message>
only keep text within comment highlight
</commit_message>
<xml_diff>
--- a/inst/examples/word_test.docx
+++ b/inst/examples/word_test.docx
@@ -34,6 +34,22 @@
         <w:commentReference w:id="0"/>
       </w:r>
     </w:p>
+    <w:p>
+      <w:r>
+        <w:t xml:space="preserve">This is a long piece of text. </w:t>
+      </w:r>
+      <w:commentRangeStart w:id="3"/>
+      <w:r>
+        <w:t>We only want part of it.</w:t>
+      </w:r>
+      <w:commentRangeEnd w:id="3"/>
+      <w:r>
+        <w:rPr>
+          <w:rStyle w:val="CommentReference"/>
+        </w:rPr>
+        <w:commentReference w:id="3"/>
+      </w:r>
+    </w:p>
     <w:sectPr>
       <w:pgSz w:w="11906" w:h="16838"/>
       <w:pgMar w:top="1440" w:right="1440" w:bottom="1440" w:left="1440" w:header="708" w:footer="708" w:gutter="0"/>
@@ -58,7 +74,23 @@
         <w:annotationRef/>
       </w:r>
       <w:r>
-        <w:t>Revise::parens</w:t>
+        <w:t>Revise::track_changes</w:t>
+      </w:r>
+    </w:p>
+  </w:comment>
+  <w:comment w:id="3" w:author="James Conigrave" w:date="2024-05-23T16:05:00Z" w:initials="JC">
+    <w:p>
+      <w:pPr>
+        <w:pStyle w:val="CommentText"/>
+      </w:pPr>
+      <w:r>
+        <w:rPr>
+          <w:rStyle w:val="CommentReference"/>
+        </w:rPr>
+        <w:annotationRef/>
+      </w:r>
+      <w:r>
+        <w:t>Revise::section</w:t>
       </w:r>
     </w:p>
   </w:comment>
@@ -68,18 +100,21 @@
 <file path=word/commentsExtended.xml><?xml version="1.0" encoding="utf-8"?>
 <w15:commentsEx xmlns:wpc="http://schemas.microsoft.com/office/word/2010/wordprocessingCanvas" xmlns:cx="http://schemas.microsoft.com/office/drawing/2014/chartex" xmlns:cx1="http://schemas.microsoft.com/office/drawing/2015/9/8/chartex" xmlns:cx2="http://schemas.microsoft.com/office/drawing/2015/10/21/chartex" xmlns:cx3="http://schemas.microsoft.com/office/drawing/2016/5/9/chartex" xmlns:cx4="http://schemas.microsoft.com/office/drawing/2016/5/10/chartex" xmlns:cx5="http://schemas.microsoft.com/office/drawing/2016/5/11/chartex" xmlns:cx6="http://schemas.microsoft.com/office/drawing/2016/5/12/chartex" xmlns:cx7="http://schemas.microsoft.com/office/drawing/2016/5/13/chartex" xmlns:cx8="http://schemas.microsoft.com/office/drawing/2016/5/14/chartex" xmlns:mc="http://schemas.openxmlformats.org/markup-compatibility/2006" xmlns:aink="http://schemas.microsoft.com/office/drawing/2016/ink" xmlns:am3d="http://schemas.microsoft.com/office/drawing/2017/model3d" xmlns:o="urn:schemas-microsoft-com:office:office" xmlns:oel="http://schemas.microsoft.com/office/2019/extlst" xmlns:r="http://schemas.openxmlformats.org/officeDocument/2006/relationships" xmlns:m="http://schemas.openxmlformats.org/officeDocument/2006/math" xmlns:v="urn:schemas-microsoft-com:vml" xmlns:wp14="http://schemas.microsoft.com/office/word/2010/wordprocessingDrawing" xmlns:wp="http://schemas.openxmlformats.org/drawingml/2006/wordprocessingDrawing" xmlns:w10="urn:schemas-microsoft-com:office:word" xmlns:w="http://schemas.openxmlformats.org/wordprocessingml/2006/main" xmlns:w14="http://schemas.microsoft.com/office/word/2010/wordml" xmlns:w15="http://schemas.microsoft.com/office/word/2012/wordml" xmlns:w16cex="http://schemas.microsoft.com/office/word/2018/wordml/cex" xmlns:w16cid="http://schemas.microsoft.com/office/word/2016/wordml/cid" xmlns:w16="http://schemas.microsoft.com/office/word/2018/wordml" xmlns:w16du="http://schemas.microsoft.com/office/word/2023/wordml/word16du" xmlns:w16sdtdh="http://schemas.microsoft.com/office/word/2020/wordml/sdtdatahash" xmlns:w16se="http://schemas.microsoft.com/office/word/2015/wordml/symex" xmlns:wpg="http://schemas.microsoft.com/office/word/2010/wordprocessingGroup" xmlns:wpi="http://schemas.microsoft.com/office/word/2010/wordprocessingInk" xmlns:wne="http://schemas.microsoft.com/office/word/2006/wordml" xmlns:wps="http://schemas.microsoft.com/office/word/2010/wordprocessingShape" mc:Ignorable="w14 w15 w16se w16cid w16 w16cex w16sdtdh w16du wp14">
   <w15:commentEx w15:paraId="26507B13" w15:done="0"/>
+  <w15:commentEx w15:paraId="1B1531E5" w15:done="0"/>
 </w15:commentsEx>
 </file>
 
 <file path=word/commentsExtensible.xml><?xml version="1.0" encoding="utf-8"?>
 <w16cex:commentsExtensible xmlns:wpc="http://schemas.microsoft.com/office/word/2010/wordprocessingCanvas" xmlns:cx="http://schemas.microsoft.com/office/drawing/2014/chartex" xmlns:cx1="http://schemas.microsoft.com/office/drawing/2015/9/8/chartex" xmlns:cx2="http://schemas.microsoft.com/office/drawing/2015/10/21/chartex" xmlns:cx3="http://schemas.microsoft.com/office/drawing/2016/5/9/chartex" xmlns:cx4="http://schemas.microsoft.com/office/drawing/2016/5/10/chartex" xmlns:cx5="http://schemas.microsoft.com/office/drawing/2016/5/11/chartex" xmlns:cx6="http://schemas.microsoft.com/office/drawing/2016/5/12/chartex" xmlns:cx7="http://schemas.microsoft.com/office/drawing/2016/5/13/chartex" xmlns:cx8="http://schemas.microsoft.com/office/drawing/2016/5/14/chartex" xmlns:cr="http://schemas.microsoft.com/office/comments/2020/reactions" xmlns:mc="http://schemas.openxmlformats.org/markup-compatibility/2006" xmlns:aink="http://schemas.microsoft.com/office/drawing/2016/ink" xmlns:am3d="http://schemas.microsoft.com/office/drawing/2017/model3d" xmlns:o="urn:schemas-microsoft-com:office:office" xmlns:oel="http://schemas.microsoft.com/office/2019/extlst" xmlns:r="http://schemas.openxmlformats.org/officeDocument/2006/relationships" xmlns:m="http://schemas.openxmlformats.org/officeDocument/2006/math" xmlns:v="urn:schemas-microsoft-com:vml" xmlns:wp14="http://schemas.microsoft.com/office/word/2010/wordprocessingDrawing" xmlns:wp="http://schemas.openxmlformats.org/drawingml/2006/wordprocessingDrawing" xmlns:w10="urn:schemas-microsoft-com:office:word" xmlns:w="http://schemas.openxmlformats.org/wordprocessingml/2006/main" xmlns:w14="http://schemas.microsoft.com/office/word/2010/wordml" xmlns:w15="http://schemas.microsoft.com/office/word/2012/wordml" xmlns:w16cex="http://schemas.microsoft.com/office/word/2018/wordml/cex" xmlns:w16cid="http://schemas.microsoft.com/office/word/2016/wordml/cid" xmlns:w16="http://schemas.microsoft.com/office/word/2018/wordml" xmlns:w16du="http://schemas.microsoft.com/office/word/2023/wordml/word16du" xmlns:w16sdtdh="http://schemas.microsoft.com/office/word/2020/wordml/sdtdatahash" xmlns:w16se="http://schemas.microsoft.com/office/word/2015/wordml/symex" xmlns:wpg="http://schemas.microsoft.com/office/word/2010/wordprocessingGroup" xmlns:wpi="http://schemas.microsoft.com/office/word/2010/wordprocessingInk" xmlns:wne="http://schemas.microsoft.com/office/word/2006/wordml" xmlns:wps="http://schemas.microsoft.com/office/word/2010/wordprocessingShape" mc:Ignorable="w14 w15 w16se w16cid w16 w16cex w16sdtdh cr w16du wp14">
   <w16cex:commentExtensible w16cex:durableId="7C2CE7E5" w16cex:dateUtc="2024-05-23T03:34:00Z"/>
+  <w16cex:commentExtensible w16cex:durableId="6FB3CA91" w16cex:dateUtc="2024-05-23T06:05:00Z"/>
 </w16cex:commentsExtensible>
 </file>
 
 <file path=word/commentsIds.xml><?xml version="1.0" encoding="utf-8"?>
 <w16cid:commentsIds xmlns:wpc="http://schemas.microsoft.com/office/word/2010/wordprocessingCanvas" xmlns:cx="http://schemas.microsoft.com/office/drawing/2014/chartex" xmlns:cx1="http://schemas.microsoft.com/office/drawing/2015/9/8/chartex" xmlns:cx2="http://schemas.microsoft.com/office/drawing/2015/10/21/chartex" xmlns:cx3="http://schemas.microsoft.com/office/drawing/2016/5/9/chartex" xmlns:cx4="http://schemas.microsoft.com/office/drawing/2016/5/10/chartex" xmlns:cx5="http://schemas.microsoft.com/office/drawing/2016/5/11/chartex" xmlns:cx6="http://schemas.microsoft.com/office/drawing/2016/5/12/chartex" xmlns:cx7="http://schemas.microsoft.com/office/drawing/2016/5/13/chartex" xmlns:cx8="http://schemas.microsoft.com/office/drawing/2016/5/14/chartex" xmlns:mc="http://schemas.openxmlformats.org/markup-compatibility/2006" xmlns:aink="http://schemas.microsoft.com/office/drawing/2016/ink" xmlns:am3d="http://schemas.microsoft.com/office/drawing/2017/model3d" xmlns:o="urn:schemas-microsoft-com:office:office" xmlns:oel="http://schemas.microsoft.com/office/2019/extlst" xmlns:r="http://schemas.openxmlformats.org/officeDocument/2006/relationships" xmlns:m="http://schemas.openxmlformats.org/officeDocument/2006/math" xmlns:v="urn:schemas-microsoft-com:vml" xmlns:wp14="http://schemas.microsoft.com/office/word/2010/wordprocessingDrawing" xmlns:wp="http://schemas.openxmlformats.org/drawingml/2006/wordprocessingDrawing" xmlns:w10="urn:schemas-microsoft-com:office:word" xmlns:w="http://schemas.openxmlformats.org/wordprocessingml/2006/main" xmlns:w14="http://schemas.microsoft.com/office/word/2010/wordml" xmlns:w15="http://schemas.microsoft.com/office/word/2012/wordml" xmlns:w16cex="http://schemas.microsoft.com/office/word/2018/wordml/cex" xmlns:w16cid="http://schemas.microsoft.com/office/word/2016/wordml/cid" xmlns:w16="http://schemas.microsoft.com/office/word/2018/wordml" xmlns:w16du="http://schemas.microsoft.com/office/word/2023/wordml/word16du" xmlns:w16sdtdh="http://schemas.microsoft.com/office/word/2020/wordml/sdtdatahash" xmlns:w16se="http://schemas.microsoft.com/office/word/2015/wordml/symex" xmlns:wpg="http://schemas.microsoft.com/office/word/2010/wordprocessingGroup" xmlns:wpi="http://schemas.microsoft.com/office/word/2010/wordprocessingInk" xmlns:wne="http://schemas.microsoft.com/office/word/2006/wordml" xmlns:wps="http://schemas.microsoft.com/office/word/2010/wordprocessingShape" mc:Ignorable="w14 w15 w16se w16cid w16 w16cex w16sdtdh w16du wp14">
   <w16cid:commentId w16cid:paraId="26507B13" w16cid:durableId="7C2CE7E5"/>
+  <w16cid:commentId w16cid:paraId="1B1531E5" w16cid:durableId="6FB3CA91"/>
 </w16cid:commentsIds>
 </file>
 

</xml_diff>

<commit_message>
fix for when comment starts and ends across different nodes
</commit_message>
<xml_diff>
--- a/inst/examples/word_test.docx
+++ b/inst/examples/word_test.docx
@@ -48,6 +48,67 @@
           <w:rStyle w:val="CommentReference"/>
         </w:rPr>
         <w:commentReference w:id="3"/>
+      </w:r>
+    </w:p>
+    <w:p>
+      <w:pPr>
+        <w:rPr>
+          <w:b/>
+          <w:bCs/>
+        </w:rPr>
+      </w:pPr>
+      <w:commentRangeStart w:id="4"/>
+      <w:r>
+        <w:rPr>
+          <w:b/>
+          <w:bCs/>
+        </w:rPr>
+        <w:t>Heading</w:t>
+      </w:r>
+    </w:p>
+    <w:p>
+      <w:r>
+        <w:t>Some text below the heading.</w:t>
+      </w:r>
+      <w:commentRangeEnd w:id="4"/>
+      <w:r>
+        <w:rPr>
+          <w:rStyle w:val="CommentReference"/>
+        </w:rPr>
+        <w:commentReference w:id="4"/>
+      </w:r>
+    </w:p>
+    <w:p/>
+    <w:p>
+      <w:pPr>
+        <w:pStyle w:val="ListParagraph"/>
+        <w:numPr>
+          <w:ilvl w:val="0"/>
+          <w:numId w:val="1"/>
+        </w:numPr>
+      </w:pPr>
+      <w:commentRangeStart w:id="5"/>
+      <w:r>
+        <w:t>Bullet1</w:t>
+      </w:r>
+    </w:p>
+    <w:p>
+      <w:pPr>
+        <w:pStyle w:val="ListParagraph"/>
+        <w:numPr>
+          <w:ilvl w:val="0"/>
+          <w:numId w:val="1"/>
+        </w:numPr>
+      </w:pPr>
+      <w:r>
+        <w:t>Bullet2</w:t>
+      </w:r>
+      <w:commentRangeEnd w:id="5"/>
+      <w:r>
+        <w:rPr>
+          <w:rStyle w:val="CommentReference"/>
+        </w:rPr>
+        <w:commentReference w:id="5"/>
       </w:r>
     </w:p>
     <w:sectPr>
@@ -94,6 +155,38 @@
       </w:r>
     </w:p>
   </w:comment>
+  <w:comment w:id="4" w:author="James Conigrave" w:date="2024-05-23T16:21:00Z" w:initials="JC">
+    <w:p>
+      <w:pPr>
+        <w:pStyle w:val="CommentText"/>
+      </w:pPr>
+      <w:r>
+        <w:rPr>
+          <w:rStyle w:val="CommentReference"/>
+        </w:rPr>
+        <w:annotationRef/>
+      </w:r>
+      <w:r>
+        <w:t>Revise::multi_lines</w:t>
+      </w:r>
+    </w:p>
+  </w:comment>
+  <w:comment w:id="5" w:author="James Conigrave" w:date="2024-05-23T16:22:00Z" w:initials="JC">
+    <w:p>
+      <w:pPr>
+        <w:pStyle w:val="CommentText"/>
+      </w:pPr>
+      <w:r>
+        <w:rPr>
+          <w:rStyle w:val="CommentReference"/>
+        </w:rPr>
+        <w:annotationRef/>
+      </w:r>
+      <w:r>
+        <w:t>Revise::bullets</w:t>
+      </w:r>
+    </w:p>
+  </w:comment>
 </w:comments>
 </file>
 
@@ -101,6 +194,8 @@
 <w15:commentsEx xmlns:wpc="http://schemas.microsoft.com/office/word/2010/wordprocessingCanvas" xmlns:cx="http://schemas.microsoft.com/office/drawing/2014/chartex" xmlns:cx1="http://schemas.microsoft.com/office/drawing/2015/9/8/chartex" xmlns:cx2="http://schemas.microsoft.com/office/drawing/2015/10/21/chartex" xmlns:cx3="http://schemas.microsoft.com/office/drawing/2016/5/9/chartex" xmlns:cx4="http://schemas.microsoft.com/office/drawing/2016/5/10/chartex" xmlns:cx5="http://schemas.microsoft.com/office/drawing/2016/5/11/chartex" xmlns:cx6="http://schemas.microsoft.com/office/drawing/2016/5/12/chartex" xmlns:cx7="http://schemas.microsoft.com/office/drawing/2016/5/13/chartex" xmlns:cx8="http://schemas.microsoft.com/office/drawing/2016/5/14/chartex" xmlns:mc="http://schemas.openxmlformats.org/markup-compatibility/2006" xmlns:aink="http://schemas.microsoft.com/office/drawing/2016/ink" xmlns:am3d="http://schemas.microsoft.com/office/drawing/2017/model3d" xmlns:o="urn:schemas-microsoft-com:office:office" xmlns:oel="http://schemas.microsoft.com/office/2019/extlst" xmlns:r="http://schemas.openxmlformats.org/officeDocument/2006/relationships" xmlns:m="http://schemas.openxmlformats.org/officeDocument/2006/math" xmlns:v="urn:schemas-microsoft-com:vml" xmlns:wp14="http://schemas.microsoft.com/office/word/2010/wordprocessingDrawing" xmlns:wp="http://schemas.openxmlformats.org/drawingml/2006/wordprocessingDrawing" xmlns:w10="urn:schemas-microsoft-com:office:word" xmlns:w="http://schemas.openxmlformats.org/wordprocessingml/2006/main" xmlns:w14="http://schemas.microsoft.com/office/word/2010/wordml" xmlns:w15="http://schemas.microsoft.com/office/word/2012/wordml" xmlns:w16cex="http://schemas.microsoft.com/office/word/2018/wordml/cex" xmlns:w16cid="http://schemas.microsoft.com/office/word/2016/wordml/cid" xmlns:w16="http://schemas.microsoft.com/office/word/2018/wordml" xmlns:w16du="http://schemas.microsoft.com/office/word/2023/wordml/word16du" xmlns:w16sdtdh="http://schemas.microsoft.com/office/word/2020/wordml/sdtdatahash" xmlns:w16se="http://schemas.microsoft.com/office/word/2015/wordml/symex" xmlns:wpg="http://schemas.microsoft.com/office/word/2010/wordprocessingGroup" xmlns:wpi="http://schemas.microsoft.com/office/word/2010/wordprocessingInk" xmlns:wne="http://schemas.microsoft.com/office/word/2006/wordml" xmlns:wps="http://schemas.microsoft.com/office/word/2010/wordprocessingShape" mc:Ignorable="w14 w15 w16se w16cid w16 w16cex w16sdtdh w16du wp14">
   <w15:commentEx w15:paraId="26507B13" w15:done="0"/>
   <w15:commentEx w15:paraId="1B1531E5" w15:done="0"/>
+  <w15:commentEx w15:paraId="12DCA82F" w15:done="0"/>
+  <w15:commentEx w15:paraId="4E112824" w15:done="0"/>
 </w15:commentsEx>
 </file>
 
@@ -108,6 +203,8 @@
 <w16cex:commentsExtensible xmlns:wpc="http://schemas.microsoft.com/office/word/2010/wordprocessingCanvas" xmlns:cx="http://schemas.microsoft.com/office/drawing/2014/chartex" xmlns:cx1="http://schemas.microsoft.com/office/drawing/2015/9/8/chartex" xmlns:cx2="http://schemas.microsoft.com/office/drawing/2015/10/21/chartex" xmlns:cx3="http://schemas.microsoft.com/office/drawing/2016/5/9/chartex" xmlns:cx4="http://schemas.microsoft.com/office/drawing/2016/5/10/chartex" xmlns:cx5="http://schemas.microsoft.com/office/drawing/2016/5/11/chartex" xmlns:cx6="http://schemas.microsoft.com/office/drawing/2016/5/12/chartex" xmlns:cx7="http://schemas.microsoft.com/office/drawing/2016/5/13/chartex" xmlns:cx8="http://schemas.microsoft.com/office/drawing/2016/5/14/chartex" xmlns:cr="http://schemas.microsoft.com/office/comments/2020/reactions" xmlns:mc="http://schemas.openxmlformats.org/markup-compatibility/2006" xmlns:aink="http://schemas.microsoft.com/office/drawing/2016/ink" xmlns:am3d="http://schemas.microsoft.com/office/drawing/2017/model3d" xmlns:o="urn:schemas-microsoft-com:office:office" xmlns:oel="http://schemas.microsoft.com/office/2019/extlst" xmlns:r="http://schemas.openxmlformats.org/officeDocument/2006/relationships" xmlns:m="http://schemas.openxmlformats.org/officeDocument/2006/math" xmlns:v="urn:schemas-microsoft-com:vml" xmlns:wp14="http://schemas.microsoft.com/office/word/2010/wordprocessingDrawing" xmlns:wp="http://schemas.openxmlformats.org/drawingml/2006/wordprocessingDrawing" xmlns:w10="urn:schemas-microsoft-com:office:word" xmlns:w="http://schemas.openxmlformats.org/wordprocessingml/2006/main" xmlns:w14="http://schemas.microsoft.com/office/word/2010/wordml" xmlns:w15="http://schemas.microsoft.com/office/word/2012/wordml" xmlns:w16cex="http://schemas.microsoft.com/office/word/2018/wordml/cex" xmlns:w16cid="http://schemas.microsoft.com/office/word/2016/wordml/cid" xmlns:w16="http://schemas.microsoft.com/office/word/2018/wordml" xmlns:w16du="http://schemas.microsoft.com/office/word/2023/wordml/word16du" xmlns:w16sdtdh="http://schemas.microsoft.com/office/word/2020/wordml/sdtdatahash" xmlns:w16se="http://schemas.microsoft.com/office/word/2015/wordml/symex" xmlns:wpg="http://schemas.microsoft.com/office/word/2010/wordprocessingGroup" xmlns:wpi="http://schemas.microsoft.com/office/word/2010/wordprocessingInk" xmlns:wne="http://schemas.microsoft.com/office/word/2006/wordml" xmlns:wps="http://schemas.microsoft.com/office/word/2010/wordprocessingShape" mc:Ignorable="w14 w15 w16se w16cid w16 w16cex w16sdtdh cr w16du wp14">
   <w16cex:commentExtensible w16cex:durableId="7C2CE7E5" w16cex:dateUtc="2024-05-23T03:34:00Z"/>
   <w16cex:commentExtensible w16cex:durableId="6FB3CA91" w16cex:dateUtc="2024-05-23T06:05:00Z"/>
+  <w16cex:commentExtensible w16cex:durableId="082F6054" w16cex:dateUtc="2024-05-23T06:21:00Z"/>
+  <w16cex:commentExtensible w16cex:durableId="3C3A9D68" w16cex:dateUtc="2024-05-23T06:22:00Z"/>
 </w16cex:commentsExtensible>
 </file>
 
@@ -115,7 +212,130 @@
 <w16cid:commentsIds xmlns:wpc="http://schemas.microsoft.com/office/word/2010/wordprocessingCanvas" xmlns:cx="http://schemas.microsoft.com/office/drawing/2014/chartex" xmlns:cx1="http://schemas.microsoft.com/office/drawing/2015/9/8/chartex" xmlns:cx2="http://schemas.microsoft.com/office/drawing/2015/10/21/chartex" xmlns:cx3="http://schemas.microsoft.com/office/drawing/2016/5/9/chartex" xmlns:cx4="http://schemas.microsoft.com/office/drawing/2016/5/10/chartex" xmlns:cx5="http://schemas.microsoft.com/office/drawing/2016/5/11/chartex" xmlns:cx6="http://schemas.microsoft.com/office/drawing/2016/5/12/chartex" xmlns:cx7="http://schemas.microsoft.com/office/drawing/2016/5/13/chartex" xmlns:cx8="http://schemas.microsoft.com/office/drawing/2016/5/14/chartex" xmlns:mc="http://schemas.openxmlformats.org/markup-compatibility/2006" xmlns:aink="http://schemas.microsoft.com/office/drawing/2016/ink" xmlns:am3d="http://schemas.microsoft.com/office/drawing/2017/model3d" xmlns:o="urn:schemas-microsoft-com:office:office" xmlns:oel="http://schemas.microsoft.com/office/2019/extlst" xmlns:r="http://schemas.openxmlformats.org/officeDocument/2006/relationships" xmlns:m="http://schemas.openxmlformats.org/officeDocument/2006/math" xmlns:v="urn:schemas-microsoft-com:vml" xmlns:wp14="http://schemas.microsoft.com/office/word/2010/wordprocessingDrawing" xmlns:wp="http://schemas.openxmlformats.org/drawingml/2006/wordprocessingDrawing" xmlns:w10="urn:schemas-microsoft-com:office:word" xmlns:w="http://schemas.openxmlformats.org/wordprocessingml/2006/main" xmlns:w14="http://schemas.microsoft.com/office/word/2010/wordml" xmlns:w15="http://schemas.microsoft.com/office/word/2012/wordml" xmlns:w16cex="http://schemas.microsoft.com/office/word/2018/wordml/cex" xmlns:w16cid="http://schemas.microsoft.com/office/word/2016/wordml/cid" xmlns:w16="http://schemas.microsoft.com/office/word/2018/wordml" xmlns:w16du="http://schemas.microsoft.com/office/word/2023/wordml/word16du" xmlns:w16sdtdh="http://schemas.microsoft.com/office/word/2020/wordml/sdtdatahash" xmlns:w16se="http://schemas.microsoft.com/office/word/2015/wordml/symex" xmlns:wpg="http://schemas.microsoft.com/office/word/2010/wordprocessingGroup" xmlns:wpi="http://schemas.microsoft.com/office/word/2010/wordprocessingInk" xmlns:wne="http://schemas.microsoft.com/office/word/2006/wordml" xmlns:wps="http://schemas.microsoft.com/office/word/2010/wordprocessingShape" mc:Ignorable="w14 w15 w16se w16cid w16 w16cex w16sdtdh w16du wp14">
   <w16cid:commentId w16cid:paraId="26507B13" w16cid:durableId="7C2CE7E5"/>
   <w16cid:commentId w16cid:paraId="1B1531E5" w16cid:durableId="6FB3CA91"/>
+  <w16cid:commentId w16cid:paraId="12DCA82F" w16cid:durableId="082F6054"/>
+  <w16cid:commentId w16cid:paraId="4E112824" w16cid:durableId="3C3A9D68"/>
 </w16cid:commentsIds>
+</file>
+
+<file path=word/numbering.xml><?xml version="1.0" encoding="utf-8"?>
+<w:numbering xmlns:wpc="http://schemas.microsoft.com/office/word/2010/wordprocessingCanvas" xmlns:cx="http://schemas.microsoft.com/office/drawing/2014/chartex" xmlns:cx1="http://schemas.microsoft.com/office/drawing/2015/9/8/chartex" xmlns:cx2="http://schemas.microsoft.com/office/drawing/2015/10/21/chartex" xmlns:cx3="http://schemas.microsoft.com/office/drawing/2016/5/9/chartex" xmlns:cx4="http://schemas.microsoft.com/office/drawing/2016/5/10/chartex" xmlns:cx5="http://schemas.microsoft.com/office/drawing/2016/5/11/chartex" xmlns:cx6="http://schemas.microsoft.com/office/drawing/2016/5/12/chartex" xmlns:cx7="http://schemas.microsoft.com/office/drawing/2016/5/13/chartex" xmlns:cx8="http://schemas.microsoft.com/office/drawing/2016/5/14/chartex" xmlns:mc="http://schemas.openxmlformats.org/markup-compatibility/2006" xmlns:aink="http://schemas.microsoft.com/office/drawing/2016/ink" xmlns:am3d="http://schemas.microsoft.com/office/drawing/2017/model3d" xmlns:o="urn:schemas-microsoft-com:office:office" xmlns:oel="http://schemas.microsoft.com/office/2019/extlst" xmlns:r="http://schemas.openxmlformats.org/officeDocument/2006/relationships" xmlns:m="http://schemas.openxmlformats.org/officeDocument/2006/math" xmlns:v="urn:schemas-microsoft-com:vml" xmlns:wp14="http://schemas.microsoft.com/office/word/2010/wordprocessingDrawing" xmlns:wp="http://schemas.openxmlformats.org/drawingml/2006/wordprocessingDrawing" xmlns:w10="urn:schemas-microsoft-com:office:word" xmlns:w="http://schemas.openxmlformats.org/wordprocessingml/2006/main" xmlns:w14="http://schemas.microsoft.com/office/word/2010/wordml" xmlns:w15="http://schemas.microsoft.com/office/word/2012/wordml" xmlns:w16cex="http://schemas.microsoft.com/office/word/2018/wordml/cex" xmlns:w16cid="http://schemas.microsoft.com/office/word/2016/wordml/cid" xmlns:w16="http://schemas.microsoft.com/office/word/2018/wordml" xmlns:w16du="http://schemas.microsoft.com/office/word/2023/wordml/word16du" xmlns:w16sdtdh="http://schemas.microsoft.com/office/word/2020/wordml/sdtdatahash" xmlns:w16se="http://schemas.microsoft.com/office/word/2015/wordml/symex" xmlns:wpg="http://schemas.microsoft.com/office/word/2010/wordprocessingGroup" xmlns:wpi="http://schemas.microsoft.com/office/word/2010/wordprocessingInk" xmlns:wne="http://schemas.microsoft.com/office/word/2006/wordml" xmlns:wps="http://schemas.microsoft.com/office/word/2010/wordprocessingShape" mc:Ignorable="w14 w15 w16se w16cid w16 w16cex w16sdtdh w16du wp14">
+  <w:abstractNum w:abstractNumId="0" w15:restartNumberingAfterBreak="0">
+    <w:nsid w:val="167C36CF"/>
+    <w:multiLevelType w:val="hybridMultilevel"/>
+    <w:tmpl w:val="9EA0D964"/>
+    <w:lvl w:ilvl="0" w:tplc="0C090001">
+      <w:start w:val="1"/>
+      <w:numFmt w:val="bullet"/>
+      <w:lvlText w:val=""/>
+      <w:lvlJc w:val="left"/>
+      <w:pPr>
+        <w:ind w:left="720" w:hanging="360"/>
+      </w:pPr>
+      <w:rPr>
+        <w:rFonts w:ascii="Symbol" w:hAnsi="Symbol" w:hint="default"/>
+      </w:rPr>
+    </w:lvl>
+    <w:lvl w:ilvl="1" w:tplc="0C090003" w:tentative="1">
+      <w:start w:val="1"/>
+      <w:numFmt w:val="bullet"/>
+      <w:lvlText w:val="o"/>
+      <w:lvlJc w:val="left"/>
+      <w:pPr>
+        <w:ind w:left="1440" w:hanging="360"/>
+      </w:pPr>
+      <w:rPr>
+        <w:rFonts w:ascii="Courier New" w:hAnsi="Courier New" w:cs="Courier New" w:hint="default"/>
+      </w:rPr>
+    </w:lvl>
+    <w:lvl w:ilvl="2" w:tplc="0C090005" w:tentative="1">
+      <w:start w:val="1"/>
+      <w:numFmt w:val="bullet"/>
+      <w:lvlText w:val=""/>
+      <w:lvlJc w:val="left"/>
+      <w:pPr>
+        <w:ind w:left="2160" w:hanging="360"/>
+      </w:pPr>
+      <w:rPr>
+        <w:rFonts w:ascii="Wingdings" w:hAnsi="Wingdings" w:hint="default"/>
+      </w:rPr>
+    </w:lvl>
+    <w:lvl w:ilvl="3" w:tplc="0C090001" w:tentative="1">
+      <w:start w:val="1"/>
+      <w:numFmt w:val="bullet"/>
+      <w:lvlText w:val=""/>
+      <w:lvlJc w:val="left"/>
+      <w:pPr>
+        <w:ind w:left="2880" w:hanging="360"/>
+      </w:pPr>
+      <w:rPr>
+        <w:rFonts w:ascii="Symbol" w:hAnsi="Symbol" w:hint="default"/>
+      </w:rPr>
+    </w:lvl>
+    <w:lvl w:ilvl="4" w:tplc="0C090003" w:tentative="1">
+      <w:start w:val="1"/>
+      <w:numFmt w:val="bullet"/>
+      <w:lvlText w:val="o"/>
+      <w:lvlJc w:val="left"/>
+      <w:pPr>
+        <w:ind w:left="3600" w:hanging="360"/>
+      </w:pPr>
+      <w:rPr>
+        <w:rFonts w:ascii="Courier New" w:hAnsi="Courier New" w:cs="Courier New" w:hint="default"/>
+      </w:rPr>
+    </w:lvl>
+    <w:lvl w:ilvl="5" w:tplc="0C090005" w:tentative="1">
+      <w:start w:val="1"/>
+      <w:numFmt w:val="bullet"/>
+      <w:lvlText w:val=""/>
+      <w:lvlJc w:val="left"/>
+      <w:pPr>
+        <w:ind w:left="4320" w:hanging="360"/>
+      </w:pPr>
+      <w:rPr>
+        <w:rFonts w:ascii="Wingdings" w:hAnsi="Wingdings" w:hint="default"/>
+      </w:rPr>
+    </w:lvl>
+    <w:lvl w:ilvl="6" w:tplc="0C090001" w:tentative="1">
+      <w:start w:val="1"/>
+      <w:numFmt w:val="bullet"/>
+      <w:lvlText w:val=""/>
+      <w:lvlJc w:val="left"/>
+      <w:pPr>
+        <w:ind w:left="5040" w:hanging="360"/>
+      </w:pPr>
+      <w:rPr>
+        <w:rFonts w:ascii="Symbol" w:hAnsi="Symbol" w:hint="default"/>
+      </w:rPr>
+    </w:lvl>
+    <w:lvl w:ilvl="7" w:tplc="0C090003" w:tentative="1">
+      <w:start w:val="1"/>
+      <w:numFmt w:val="bullet"/>
+      <w:lvlText w:val="o"/>
+      <w:lvlJc w:val="left"/>
+      <w:pPr>
+        <w:ind w:left="5760" w:hanging="360"/>
+      </w:pPr>
+      <w:rPr>
+        <w:rFonts w:ascii="Courier New" w:hAnsi="Courier New" w:cs="Courier New" w:hint="default"/>
+      </w:rPr>
+    </w:lvl>
+    <w:lvl w:ilvl="8" w:tplc="0C090005" w:tentative="1">
+      <w:start w:val="1"/>
+      <w:numFmt w:val="bullet"/>
+      <w:lvlText w:val=""/>
+      <w:lvlJc w:val="left"/>
+      <w:pPr>
+        <w:ind w:left="6480" w:hanging="360"/>
+      </w:pPr>
+      <w:rPr>
+        <w:rFonts w:ascii="Wingdings" w:hAnsi="Wingdings" w:hint="default"/>
+      </w:rPr>
+    </w:lvl>
+  </w:abstractNum>
+  <w:num w:numId="1" w16cid:durableId="1195658071">
+    <w:abstractNumId w:val="0"/>
+  </w:num>
+</w:numbering>
 </file>
 
 <file path=word/people.xml><?xml version="1.0" encoding="utf-8"?>

</xml_diff>

<commit_message>
add support for bullets
</commit_message>
<xml_diff>
--- a/inst/examples/word_test.docx
+++ b/inst/examples/word_test.docx
@@ -111,6 +111,88 @@
         <w:commentReference w:id="5"/>
       </w:r>
     </w:p>
+    <w:p/>
+    <w:p>
+      <w:pPr>
+        <w:pStyle w:val="Heading1"/>
+      </w:pPr>
+      <w:commentRangeStart w:id="6"/>
+      <w:r>
+        <w:t>Hard example</w:t>
+      </w:r>
+    </w:p>
+    <w:p>
+      <w:r>
+        <w:t xml:space="preserve">This section has </w:t>
+      </w:r>
+      <w:ins w:id="7" w:author="James Conigrave" w:date="2024-05-25T14:11:00Z" w16du:dateUtc="2024-05-25T04:11:00Z">
+        <w:r>
+          <w:t>all</w:t>
+        </w:r>
+      </w:ins>
+      <w:ins w:id="8" w:author="James Conigrave" w:date="2024-05-25T14:12:00Z" w16du:dateUtc="2024-05-25T04:12:00Z">
+        <w:r>
+          <w:t xml:space="preserve"> </w:t>
+        </w:r>
+      </w:ins>
+      <w:del w:id="9" w:author="James Conigrave" w:date="2024-05-25T14:12:00Z" w16du:dateUtc="2024-05-25T04:12:00Z">
+        <w:r>
+          <w:delText xml:space="preserve">the </w:delText>
+        </w:r>
+      </w:del>
+      <w:r>
+        <w:t>features:</w:t>
+      </w:r>
+    </w:p>
+    <w:p>
+      <w:pPr>
+        <w:pStyle w:val="ListParagraph"/>
+        <w:numPr>
+          <w:ilvl w:val="0"/>
+          <w:numId w:val="2"/>
+        </w:numPr>
+      </w:pPr>
+      <w:r>
+        <w:t>Bullet1</w:t>
+      </w:r>
+    </w:p>
+    <w:p>
+      <w:pPr>
+        <w:pStyle w:val="ListParagraph"/>
+        <w:numPr>
+          <w:ilvl w:val="0"/>
+          <w:numId w:val="2"/>
+        </w:numPr>
+      </w:pPr>
+      <w:r>
+        <w:t>Bullet2</w:t>
+      </w:r>
+    </w:p>
+    <w:p>
+      <w:pPr>
+        <w:pStyle w:val="ListParagraph"/>
+        <w:numPr>
+          <w:ilvl w:val="0"/>
+          <w:numId w:val="2"/>
+        </w:numPr>
+      </w:pPr>
+      <w:r>
+        <w:t>Bullet 3</w:t>
+      </w:r>
+    </w:p>
+    <w:p>
+      <w:r>
+        <w:t>Some more text is here.</w:t>
+      </w:r>
+      <w:commentRangeEnd w:id="6"/>
+      <w:r>
+        <w:rPr>
+          <w:rStyle w:val="CommentReference"/>
+        </w:rPr>
+        <w:commentReference w:id="6"/>
+      </w:r>
+    </w:p>
+    <w:p/>
     <w:sectPr>
       <w:pgSz w:w="11906" w:h="16838"/>
       <w:pgMar w:top="1440" w:right="1440" w:bottom="1440" w:left="1440" w:header="708" w:footer="708" w:gutter="0"/>
@@ -187,6 +269,22 @@
       </w:r>
     </w:p>
   </w:comment>
+  <w:comment w:id="6" w:author="James Conigrave" w:date="2024-05-25T14:13:00Z" w:initials="JC">
+    <w:p>
+      <w:pPr>
+        <w:pStyle w:val="CommentText"/>
+      </w:pPr>
+      <w:r>
+        <w:rPr>
+          <w:rStyle w:val="CommentReference"/>
+        </w:rPr>
+        <w:annotationRef/>
+      </w:r>
+      <w:r>
+        <w:t>Revise::hard</w:t>
+      </w:r>
+    </w:p>
+  </w:comment>
 </w:comments>
 </file>
 
@@ -196,6 +294,7 @@
   <w15:commentEx w15:paraId="1B1531E5" w15:done="0"/>
   <w15:commentEx w15:paraId="12DCA82F" w15:done="0"/>
   <w15:commentEx w15:paraId="4E112824" w15:done="0"/>
+  <w15:commentEx w15:paraId="1B474823" w15:done="0"/>
 </w15:commentsEx>
 </file>
 
@@ -205,6 +304,7 @@
   <w16cex:commentExtensible w16cex:durableId="6FB3CA91" w16cex:dateUtc="2024-05-23T06:05:00Z"/>
   <w16cex:commentExtensible w16cex:durableId="082F6054" w16cex:dateUtc="2024-05-23T06:21:00Z"/>
   <w16cex:commentExtensible w16cex:durableId="3C3A9D68" w16cex:dateUtc="2024-05-23T06:22:00Z"/>
+  <w16cex:commentExtensible w16cex:durableId="1983779E" w16cex:dateUtc="2024-05-25T04:13:00Z"/>
 </w16cex:commentsExtensible>
 </file>
 
@@ -214,6 +314,7 @@
   <w16cid:commentId w16cid:paraId="1B1531E5" w16cid:durableId="6FB3CA91"/>
   <w16cid:commentId w16cid:paraId="12DCA82F" w16cid:durableId="082F6054"/>
   <w16cid:commentId w16cid:paraId="4E112824" w16cid:durableId="3C3A9D68"/>
+  <w16cid:commentId w16cid:paraId="1B474823" w16cid:durableId="1983779E"/>
 </w16cid:commentsIds>
 </file>
 
@@ -332,8 +433,124 @@
       </w:rPr>
     </w:lvl>
   </w:abstractNum>
+  <w:abstractNum w:abstractNumId="1" w15:restartNumberingAfterBreak="0">
+    <w:nsid w:val="5FA623E6"/>
+    <w:multiLevelType w:val="hybridMultilevel"/>
+    <w:tmpl w:val="F4F88A44"/>
+    <w:lvl w:ilvl="0" w:tplc="0C090001">
+      <w:start w:val="1"/>
+      <w:numFmt w:val="bullet"/>
+      <w:lvlText w:val=""/>
+      <w:lvlJc w:val="left"/>
+      <w:pPr>
+        <w:ind w:left="720" w:hanging="360"/>
+      </w:pPr>
+      <w:rPr>
+        <w:rFonts w:ascii="Symbol" w:hAnsi="Symbol" w:hint="default"/>
+      </w:rPr>
+    </w:lvl>
+    <w:lvl w:ilvl="1" w:tplc="0C090003" w:tentative="1">
+      <w:start w:val="1"/>
+      <w:numFmt w:val="bullet"/>
+      <w:lvlText w:val="o"/>
+      <w:lvlJc w:val="left"/>
+      <w:pPr>
+        <w:ind w:left="1440" w:hanging="360"/>
+      </w:pPr>
+      <w:rPr>
+        <w:rFonts w:ascii="Courier New" w:hAnsi="Courier New" w:cs="Courier New" w:hint="default"/>
+      </w:rPr>
+    </w:lvl>
+    <w:lvl w:ilvl="2" w:tplc="0C090005" w:tentative="1">
+      <w:start w:val="1"/>
+      <w:numFmt w:val="bullet"/>
+      <w:lvlText w:val=""/>
+      <w:lvlJc w:val="left"/>
+      <w:pPr>
+        <w:ind w:left="2160" w:hanging="360"/>
+      </w:pPr>
+      <w:rPr>
+        <w:rFonts w:ascii="Wingdings" w:hAnsi="Wingdings" w:hint="default"/>
+      </w:rPr>
+    </w:lvl>
+    <w:lvl w:ilvl="3" w:tplc="0C090001" w:tentative="1">
+      <w:start w:val="1"/>
+      <w:numFmt w:val="bullet"/>
+      <w:lvlText w:val=""/>
+      <w:lvlJc w:val="left"/>
+      <w:pPr>
+        <w:ind w:left="2880" w:hanging="360"/>
+      </w:pPr>
+      <w:rPr>
+        <w:rFonts w:ascii="Symbol" w:hAnsi="Symbol" w:hint="default"/>
+      </w:rPr>
+    </w:lvl>
+    <w:lvl w:ilvl="4" w:tplc="0C090003" w:tentative="1">
+      <w:start w:val="1"/>
+      <w:numFmt w:val="bullet"/>
+      <w:lvlText w:val="o"/>
+      <w:lvlJc w:val="left"/>
+      <w:pPr>
+        <w:ind w:left="3600" w:hanging="360"/>
+      </w:pPr>
+      <w:rPr>
+        <w:rFonts w:ascii="Courier New" w:hAnsi="Courier New" w:cs="Courier New" w:hint="default"/>
+      </w:rPr>
+    </w:lvl>
+    <w:lvl w:ilvl="5" w:tplc="0C090005" w:tentative="1">
+      <w:start w:val="1"/>
+      <w:numFmt w:val="bullet"/>
+      <w:lvlText w:val=""/>
+      <w:lvlJc w:val="left"/>
+      <w:pPr>
+        <w:ind w:left="4320" w:hanging="360"/>
+      </w:pPr>
+      <w:rPr>
+        <w:rFonts w:ascii="Wingdings" w:hAnsi="Wingdings" w:hint="default"/>
+      </w:rPr>
+    </w:lvl>
+    <w:lvl w:ilvl="6" w:tplc="0C090001" w:tentative="1">
+      <w:start w:val="1"/>
+      <w:numFmt w:val="bullet"/>
+      <w:lvlText w:val=""/>
+      <w:lvlJc w:val="left"/>
+      <w:pPr>
+        <w:ind w:left="5040" w:hanging="360"/>
+      </w:pPr>
+      <w:rPr>
+        <w:rFonts w:ascii="Symbol" w:hAnsi="Symbol" w:hint="default"/>
+      </w:rPr>
+    </w:lvl>
+    <w:lvl w:ilvl="7" w:tplc="0C090003" w:tentative="1">
+      <w:start w:val="1"/>
+      <w:numFmt w:val="bullet"/>
+      <w:lvlText w:val="o"/>
+      <w:lvlJc w:val="left"/>
+      <w:pPr>
+        <w:ind w:left="5760" w:hanging="360"/>
+      </w:pPr>
+      <w:rPr>
+        <w:rFonts w:ascii="Courier New" w:hAnsi="Courier New" w:cs="Courier New" w:hint="default"/>
+      </w:rPr>
+    </w:lvl>
+    <w:lvl w:ilvl="8" w:tplc="0C090005" w:tentative="1">
+      <w:start w:val="1"/>
+      <w:numFmt w:val="bullet"/>
+      <w:lvlText w:val=""/>
+      <w:lvlJc w:val="left"/>
+      <w:pPr>
+        <w:ind w:left="6480" w:hanging="360"/>
+      </w:pPr>
+      <w:rPr>
+        <w:rFonts w:ascii="Wingdings" w:hAnsi="Wingdings" w:hint="default"/>
+      </w:rPr>
+    </w:lvl>
+  </w:abstractNum>
   <w:num w:numId="1" w16cid:durableId="1195658071">
     <w:abstractNumId w:val="0"/>
+  </w:num>
+  <w:num w:numId="2" w16cid:durableId="289016954">
+    <w:abstractNumId w:val="1"/>
   </w:num>
 </w:numbering>
 </file>

</xml_diff>